<commit_message>
Corrected the grammar in the report
</commit_message>
<xml_diff>
--- a/tasks/Rept_Func_Prog_Kotlin.docx
+++ b/tasks/Rept_Func_Prog_Kotlin.docx
@@ -299,8 +299,31 @@
           <w:sz w:val="28"/>
           <w:szCs w:val="28"/>
         </w:rPr>
-        <w:t>Языки и средства функциональное программирование</w:t>
-      </w:r>
+        <w:t>Языки и средства функционально</w:t>
+      </w:r>
+      <w:r>
+        <w:rPr>
+          <w:sz w:val="28"/>
+          <w:szCs w:val="28"/>
+        </w:rPr>
+        <w:t>го</w:t>
+      </w:r>
+      <w:r>
+        <w:rPr>
+          <w:sz w:val="28"/>
+          <w:szCs w:val="28"/>
+        </w:rPr>
+        <w:t xml:space="preserve"> программировани</w:t>
+      </w:r>
+      <w:r>
+        <w:rPr>
+          <w:sz w:val="28"/>
+          <w:szCs w:val="28"/>
+        </w:rPr>
+        <w:t>я</w:t>
+      </w:r>
+      <w:bookmarkStart w:id="0" w:name="_GoBack"/>
+      <w:bookmarkEnd w:id="0"/>
       <w:r>
         <w:rPr>
           <w:sz w:val="28"/>
@@ -1164,7 +1187,7 @@
           <w:szCs w:val="36"/>
         </w:rPr>
       </w:pPr>
-      <w:bookmarkStart w:id="0" w:name="_Toc27527484"/>
+      <w:bookmarkStart w:id="1" w:name="_Toc27527484"/>
       <w:r>
         <w:rPr>
           <w:color w:val="000000"/>
@@ -1174,7 +1197,7 @@
         <w:lastRenderedPageBreak/>
         <w:t>Цель</w:t>
       </w:r>
-      <w:bookmarkEnd w:id="0"/>
+      <w:bookmarkEnd w:id="1"/>
     </w:p>
     <w:p>
       <w:pPr>
@@ -1312,7 +1335,7 @@
           <w:szCs w:val="36"/>
         </w:rPr>
       </w:pPr>
-      <w:bookmarkStart w:id="1" w:name="_Toc27527485"/>
+      <w:bookmarkStart w:id="2" w:name="_Toc27527485"/>
       <w:r>
         <w:rPr>
           <w:rFonts w:ascii="Times New Roman" w:hAnsi="Times New Roman" w:cs="Times New Roman"/>
@@ -1321,7 +1344,7 @@
         <w:lastRenderedPageBreak/>
         <w:t>Введение</w:t>
       </w:r>
-      <w:bookmarkEnd w:id="1"/>
+      <w:bookmarkEnd w:id="2"/>
     </w:p>
     <w:p/>
     <w:p>
@@ -1731,7 +1754,7 @@
           <w:color w:val="auto"/>
         </w:rPr>
       </w:pPr>
-      <w:bookmarkStart w:id="2" w:name="_Toc27527486"/>
+      <w:bookmarkStart w:id="3" w:name="_Toc27527486"/>
       <w:r>
         <w:rPr>
           <w:rFonts w:ascii="Times New Roman" w:hAnsi="Times New Roman" w:cs="Times New Roman"/>
@@ -1740,7 +1763,7 @@
         <w:lastRenderedPageBreak/>
         <w:t>Структура</w:t>
       </w:r>
-      <w:bookmarkEnd w:id="2"/>
+      <w:bookmarkEnd w:id="3"/>
     </w:p>
     <w:p>
       <w:pPr>
@@ -2622,18 +2645,7 @@
           <w:lang w:val="en-US"/>
         </w:rPr>
         <w:br/>
-        <w:t xml:space="preserve">        Log.d</w:t>
-      </w:r>
-      <w:bookmarkStart w:id="3" w:name="_GoBack"/>
-      <w:bookmarkEnd w:id="3"/>
-      <w:r>
-        <w:rPr>
-          <w:color w:val="A9B7C6"/>
-          <w:sz w:val="18"/>
-          <w:szCs w:val="18"/>
-          <w:lang w:val="en-US"/>
-        </w:rPr>
-        <w:t>(</w:t>
+        <w:t xml:space="preserve">        Log.d(</w:t>
       </w:r>
       <w:r>
         <w:rPr>
@@ -5179,7 +5191,7 @@
 </file>
 
 <file path=customXml/itemProps1.xml><?xml version="1.0" encoding="utf-8"?>
-<ds:datastoreItem xmlns:ds="http://schemas.openxmlformats.org/officeDocument/2006/customXml" ds:itemID="{1C8540C6-AD9A-9144-A765-5630A7A4628A}">
+<ds:datastoreItem xmlns:ds="http://schemas.openxmlformats.org/officeDocument/2006/customXml" ds:itemID="{4E39A42F-C483-7248-B4D3-115A5AB1E039}">
   <ds:schemaRefs>
     <ds:schemaRef ds:uri="http://schemas.openxmlformats.org/officeDocument/2006/bibliography"/>
   </ds:schemaRefs>

</xml_diff>